<commit_message>
Complete Assignment - 4
</commit_message>
<xml_diff>
--- a/Assignment - 4/Assignment - 4.docx
+++ b/Assignment - 4/Assignment - 4.docx
@@ -229,6 +229,7 @@
         <w:t xml:space="preserve"> </w:t>
       </w:r>
       <w:proofErr w:type="spellStart"/>
+      <w:proofErr w:type="gramStart"/>
       <w:r>
         <w:rPr>
           <w:rFonts w:ascii="Consolas" w:hAnsi="Consolas" w:cs="Consolas"/>
@@ -241,6 +242,7 @@
         <w:t>customer.Then</w:t>
       </w:r>
       <w:proofErr w:type="spellEnd"/>
+      <w:proofErr w:type="gramEnd"/>
       <w:r>
         <w:rPr>
           <w:rFonts w:ascii="Consolas" w:hAnsi="Consolas" w:cs="Consolas"/>
@@ -696,6 +698,7 @@
         </w:rPr>
         <w:t xml:space="preserve">@Country </w:t>
       </w:r>
+      <w:proofErr w:type="gramStart"/>
       <w:r>
         <w:rPr>
           <w:rFonts w:ascii="Consolas" w:hAnsi="Consolas" w:cs="Consolas"/>
@@ -716,6 +719,7 @@
         </w:rPr>
         <w:t>(</w:t>
       </w:r>
+      <w:proofErr w:type="gramEnd"/>
       <w:r>
         <w:rPr>
           <w:rFonts w:ascii="Consolas" w:hAnsi="Consolas" w:cs="Consolas"/>
@@ -1217,6 +1221,7 @@
         </w:rPr>
         <w:tab/>
       </w:r>
+      <w:proofErr w:type="gramStart"/>
       <w:r>
         <w:rPr>
           <w:rFonts w:ascii="Consolas" w:hAnsi="Consolas" w:cs="Consolas"/>
@@ -1238,6 +1243,7 @@
         <w:t>(</w:t>
       </w:r>
       <w:proofErr w:type="spellStart"/>
+      <w:proofErr w:type="gramEnd"/>
       <w:r>
         <w:rPr>
           <w:rFonts w:ascii="Consolas" w:hAnsi="Consolas" w:cs="Consolas"/>
@@ -1719,6 +1725,7 @@
         <w:t xml:space="preserve"> </w:t>
       </w:r>
       <w:proofErr w:type="spellStart"/>
+      <w:proofErr w:type="gramStart"/>
       <w:r>
         <w:rPr>
           <w:rFonts w:ascii="Consolas" w:hAnsi="Consolas" w:cs="Consolas"/>
@@ -1770,6 +1777,7 @@
         </w:rPr>
         <w:t>,</w:t>
       </w:r>
+      <w:proofErr w:type="gramEnd"/>
       <w:r>
         <w:rPr>
           <w:rFonts w:ascii="Consolas" w:hAnsi="Consolas" w:cs="Consolas"/>
@@ -2480,6 +2488,7 @@
         </w:rPr>
         <w:tab/>
       </w:r>
+      <w:proofErr w:type="gramStart"/>
       <w:r>
         <w:rPr>
           <w:rFonts w:ascii="Consolas" w:hAnsi="Consolas" w:cs="Consolas"/>
@@ -2501,6 +2510,7 @@
         <w:t>(</w:t>
       </w:r>
       <w:proofErr w:type="spellStart"/>
+      <w:proofErr w:type="gramEnd"/>
       <w:r>
         <w:rPr>
           <w:rFonts w:ascii="Consolas" w:hAnsi="Consolas" w:cs="Consolas"/>
@@ -2637,6 +2647,7 @@
         </w:rPr>
         <w:t>(</w:t>
       </w:r>
+      <w:proofErr w:type="gramStart"/>
       <w:r>
         <w:rPr>
           <w:rFonts w:ascii="Consolas" w:hAnsi="Consolas" w:cs="Consolas"/>
@@ -2658,6 +2669,7 @@
         <w:t>(</w:t>
       </w:r>
       <w:proofErr w:type="spellStart"/>
+      <w:proofErr w:type="gramEnd"/>
       <w:r>
         <w:rPr>
           <w:rFonts w:ascii="Consolas" w:hAnsi="Consolas" w:cs="Consolas"/>
@@ -3135,6 +3147,7 @@
         </w:rPr>
         <w:t xml:space="preserve"> </w:t>
       </w:r>
+      <w:proofErr w:type="gramStart"/>
       <w:r>
         <w:rPr>
           <w:rFonts w:ascii="Consolas" w:hAnsi="Consolas" w:cs="Consolas"/>
@@ -3156,6 +3169,7 @@
         <w:t>(</w:t>
       </w:r>
       <w:proofErr w:type="spellStart"/>
+      <w:proofErr w:type="gramEnd"/>
       <w:r>
         <w:rPr>
           <w:rFonts w:ascii="Consolas" w:hAnsi="Consolas" w:cs="Consolas"/>
@@ -3482,8 +3496,9 @@
           <w:sz w:val="24"/>
           <w:szCs w:val="24"/>
         </w:rPr>
-        <w:t>Sales By Category</w:t>
-      </w:r>
+        <w:t xml:space="preserve">Sales </w:t>
+      </w:r>
+      <w:proofErr w:type="gramStart"/>
       <w:r>
         <w:rPr>
           <w:rFonts w:ascii="Consolas" w:hAnsi="Consolas" w:cs="Consolas"/>
@@ -3493,6 +3508,29 @@
           <w:sz w:val="24"/>
           <w:szCs w:val="24"/>
         </w:rPr>
+        <w:t>By</w:t>
+      </w:r>
+      <w:proofErr w:type="gramEnd"/>
+      <w:r>
+        <w:rPr>
+          <w:rFonts w:ascii="Consolas" w:hAnsi="Consolas" w:cs="Consolas"/>
+          <w:b/>
+          <w:bCs/>
+          <w:kern w:val="0"/>
+          <w:sz w:val="24"/>
+          <w:szCs w:val="24"/>
+        </w:rPr>
+        <w:t xml:space="preserve"> Category</w:t>
+      </w:r>
+      <w:r>
+        <w:rPr>
+          <w:rFonts w:ascii="Consolas" w:hAnsi="Consolas" w:cs="Consolas"/>
+          <w:b/>
+          <w:bCs/>
+          <w:kern w:val="0"/>
+          <w:sz w:val="24"/>
+          <w:szCs w:val="24"/>
+        </w:rPr>
         <w:t>.</w:t>
       </w:r>
     </w:p>
@@ -3646,6 +3684,7 @@
         </w:rPr>
         <w:t xml:space="preserve">@Category </w:t>
       </w:r>
+      <w:proofErr w:type="gramStart"/>
       <w:r>
         <w:rPr>
           <w:rFonts w:ascii="Consolas" w:hAnsi="Consolas" w:cs="Consolas"/>
@@ -3666,6 +3705,7 @@
         </w:rPr>
         <w:t>(</w:t>
       </w:r>
+      <w:proofErr w:type="gramEnd"/>
       <w:r>
         <w:rPr>
           <w:rFonts w:ascii="Consolas" w:hAnsi="Consolas" w:cs="Consolas"/>
@@ -3903,6 +3943,7 @@
         </w:rPr>
         <w:tab/>
       </w:r>
+      <w:proofErr w:type="gramStart"/>
       <w:r>
         <w:rPr>
           <w:rFonts w:ascii="Consolas" w:hAnsi="Consolas" w:cs="Consolas"/>
@@ -3924,6 +3965,7 @@
         <w:t>(</w:t>
       </w:r>
       <w:proofErr w:type="spellStart"/>
+      <w:proofErr w:type="gramEnd"/>
       <w:r>
         <w:rPr>
           <w:rFonts w:ascii="Consolas" w:hAnsi="Consolas" w:cs="Consolas"/>
@@ -5833,6 +5875,7 @@
         </w:rPr>
         <w:t xml:space="preserve">@UnitPrice </w:t>
       </w:r>
+      <w:proofErr w:type="gramStart"/>
       <w:r>
         <w:rPr>
           <w:rFonts w:ascii="Consolas" w:hAnsi="Consolas" w:cs="Consolas"/>
@@ -5853,6 +5896,7 @@
         </w:rPr>
         <w:t>(</w:t>
       </w:r>
+      <w:proofErr w:type="gramEnd"/>
       <w:r>
         <w:rPr>
           <w:rFonts w:ascii="Consolas" w:hAnsi="Consolas" w:cs="Consolas"/>
@@ -6124,6 +6168,7 @@
         <w:t>(</w:t>
       </w:r>
       <w:proofErr w:type="spellStart"/>
+      <w:proofErr w:type="gramStart"/>
       <w:r>
         <w:rPr>
           <w:rFonts w:ascii="Consolas" w:hAnsi="Consolas" w:cs="Consolas"/>
@@ -6154,6 +6199,7 @@
         </w:rPr>
         <w:t>ProductID</w:t>
       </w:r>
+      <w:proofErr w:type="gramEnd"/>
       <w:r>
         <w:rPr>
           <w:rFonts w:ascii="Consolas" w:hAnsi="Consolas" w:cs="Consolas"/>
@@ -6303,7 +6349,18 @@
           <w:sz w:val="24"/>
           <w:szCs w:val="24"/>
         </w:rPr>
-        <w:t>@OrderID</w:t>
+        <w:t>@</w:t>
+      </w:r>
+      <w:proofErr w:type="gramStart"/>
+      <w:r>
+        <w:rPr>
+          <w:rFonts w:ascii="Consolas" w:hAnsi="Consolas" w:cs="Consolas"/>
+          <w:color w:val="000000"/>
+          <w:kern w:val="0"/>
+          <w:sz w:val="24"/>
+          <w:szCs w:val="24"/>
+        </w:rPr>
+        <w:t>OrderID</w:t>
       </w:r>
       <w:r>
         <w:rPr>
@@ -6323,7 +6380,18 @@
           <w:sz w:val="24"/>
           <w:szCs w:val="24"/>
         </w:rPr>
-        <w:t>@ProductID</w:t>
+        <w:t>@</w:t>
+      </w:r>
+      <w:proofErr w:type="gramEnd"/>
+      <w:r>
+        <w:rPr>
+          <w:rFonts w:ascii="Consolas" w:hAnsi="Consolas" w:cs="Consolas"/>
+          <w:color w:val="000000"/>
+          <w:kern w:val="0"/>
+          <w:sz w:val="24"/>
+          <w:szCs w:val="24"/>
+        </w:rPr>
+        <w:t>ProductID</w:t>
       </w:r>
       <w:r>
         <w:rPr>
@@ -6449,7 +6517,6 @@
           <w:kern w:val="0"/>
           <w:sz w:val="24"/>
           <w:szCs w:val="24"/>
-          <w:u w:val="single"/>
         </w:rPr>
       </w:pPr>
       <w:r>
@@ -6583,6 +6650,88 @@
           <w:szCs w:val="24"/>
         </w:rPr>
         <w:t>0.10</w:t>
+      </w:r>
+    </w:p>
+    <w:p>
+      <w:pPr>
+        <w:autoSpaceDE w:val="0"/>
+        <w:autoSpaceDN w:val="0"/>
+        <w:adjustRightInd w:val="0"/>
+        <w:spacing w:after="0" w:line="240" w:lineRule="auto"/>
+        <w:jc w:val="both"/>
+        <w:rPr>
+          <w:rFonts w:ascii="Consolas" w:hAnsi="Consolas" w:cs="Consolas"/>
+          <w:color w:val="000000"/>
+          <w:kern w:val="0"/>
+          <w:sz w:val="24"/>
+          <w:szCs w:val="24"/>
+        </w:rPr>
+      </w:pPr>
+      <w:r>
+        <w:rPr>
+          <w:rFonts w:ascii="Consolas" w:hAnsi="Consolas" w:cs="Consolas"/>
+          <w:noProof/>
+          <w:color w:val="000000"/>
+          <w:kern w:val="0"/>
+          <w:sz w:val="24"/>
+          <w:szCs w:val="24"/>
+        </w:rPr>
+        <w:lastRenderedPageBreak/>
+        <w:drawing>
+          <wp:inline distT="0" distB="0" distL="0" distR="0" wp14:anchorId="70352A21" wp14:editId="52AA3BB3">
+            <wp:extent cx="5731510" cy="3340100"/>
+            <wp:effectExtent l="76200" t="76200" r="135890" b="127000"/>
+            <wp:docPr id="1" name="Picture 1"/>
+            <wp:cNvGraphicFramePr>
+              <a:graphicFrameLocks xmlns:a="http://schemas.openxmlformats.org/drawingml/2006/main" noChangeAspect="1"/>
+            </wp:cNvGraphicFramePr>
+            <a:graphic xmlns:a="http://schemas.openxmlformats.org/drawingml/2006/main">
+              <a:graphicData uri="http://schemas.openxmlformats.org/drawingml/2006/picture">
+                <pic:pic xmlns:pic="http://schemas.openxmlformats.org/drawingml/2006/picture">
+                  <pic:nvPicPr>
+                    <pic:cNvPr id="1" name="Picture 1"/>
+                    <pic:cNvPicPr/>
+                  </pic:nvPicPr>
+                  <pic:blipFill>
+                    <a:blip r:embed="rId10" cstate="print">
+                      <a:extLst>
+                        <a:ext uri="{28A0092B-C50C-407E-A947-70E740481C1C}">
+                          <a14:useLocalDpi xmlns:a14="http://schemas.microsoft.com/office/drawing/2010/main" val="0"/>
+                        </a:ext>
+                      </a:extLst>
+                    </a:blip>
+                    <a:stretch>
+                      <a:fillRect/>
+                    </a:stretch>
+                  </pic:blipFill>
+                  <pic:spPr>
+                    <a:xfrm>
+                      <a:off x="0" y="0"/>
+                      <a:ext cx="5731510" cy="3340100"/>
+                    </a:xfrm>
+                    <a:prstGeom prst="rect">
+                      <a:avLst/>
+                    </a:prstGeom>
+                    <a:ln w="38100" cap="sq">
+                      <a:solidFill>
+                        <a:srgbClr val="000000"/>
+                      </a:solidFill>
+                      <a:prstDash val="solid"/>
+                      <a:miter lim="800000"/>
+                    </a:ln>
+                    <a:effectLst>
+                      <a:outerShdw blurRad="50800" dist="38100" dir="2700000" algn="tl" rotWithShape="0">
+                        <a:srgbClr val="000000">
+                          <a:alpha val="43000"/>
+                        </a:srgbClr>
+                      </a:outerShdw>
+                    </a:effectLst>
+                  </pic:spPr>
+                </pic:pic>
+              </a:graphicData>
+            </a:graphic>
+          </wp:inline>
+        </w:drawing>
       </w:r>
     </w:p>
     <w:p>
@@ -6936,6 +7085,7 @@
         </w:rPr>
         <w:t xml:space="preserve">@UnitPrice </w:t>
       </w:r>
+      <w:proofErr w:type="gramStart"/>
       <w:r>
         <w:rPr>
           <w:rFonts w:ascii="Consolas" w:hAnsi="Consolas" w:cs="Consolas"/>
@@ -6956,6 +7106,7 @@
         </w:rPr>
         <w:t>(</w:t>
       </w:r>
+      <w:proofErr w:type="gramEnd"/>
       <w:r>
         <w:rPr>
           <w:rFonts w:ascii="Consolas" w:hAnsi="Consolas" w:cs="Consolas"/>
@@ -7615,6 +7766,7 @@
           <w:sz w:val="24"/>
           <w:szCs w:val="24"/>
         </w:rPr>
+        <w:lastRenderedPageBreak/>
         <w:t>END</w:t>
       </w:r>
     </w:p>
@@ -7818,7 +7970,7 @@
                     <pic:cNvPicPr/>
                   </pic:nvPicPr>
                   <pic:blipFill>
-                    <a:blip r:embed="rId10" cstate="print">
+                    <a:blip r:embed="rId11" cstate="print">
                       <a:extLst>
                         <a:ext uri="{28A0092B-C50C-407E-A947-70E740481C1C}">
                           <a14:useLocalDpi xmlns:a14="http://schemas.microsoft.com/office/drawing/2010/main" val="0"/>
@@ -7860,8 +8012,8 @@
       </w:r>
     </w:p>
     <w:sectPr>
-      <w:headerReference w:type="default" r:id="rId11"/>
-      <w:footerReference w:type="default" r:id="rId12"/>
+      <w:headerReference w:type="default" r:id="rId12"/>
+      <w:footerReference w:type="default" r:id="rId13"/>
       <w:pgSz w:w="11906" w:h="16838"/>
       <w:pgMar w:top="1440" w:right="1440" w:bottom="1440" w:left="1440" w:header="708" w:footer="708" w:gutter="0"/>
       <w:cols w:space="708"/>

</xml_diff>